<commit_message>
New Resume Template added
</commit_message>
<xml_diff>
--- a/Aryan Khera CV.docx
+++ b/Aryan Khera CV.docx
@@ -124,7 +124,7 @@
                 <w:noProof/>
               </w:rPr>
               <w:drawing>
-                <wp:anchor distT="0" distB="0" distL="114300" distR="114300" simplePos="0" relativeHeight="251658241" behindDoc="0" locked="0" layoutInCell="1" allowOverlap="1" wp14:anchorId="1BFD267E" wp14:editId="570EAA27">
+                <wp:anchor distT="0" distB="0" distL="114300" distR="114300" simplePos="0" relativeHeight="251658241" behindDoc="0" locked="0" layoutInCell="1" allowOverlap="1" wp14:anchorId="1BFD267E" wp14:editId="5F790BAA">
                   <wp:simplePos x="0" y="0"/>
                   <wp:positionH relativeFrom="column">
                     <wp:posOffset>4020820</wp:posOffset>
@@ -786,7 +786,35 @@
               <w:rPr>
                 <w:rFonts w:ascii="Helvetica" w:hAnsi="Helvetica" w:cs="Helvetica"/>
               </w:rPr>
-              <w:t xml:space="preserve">CAD Tools- PTC Creo, NX/Unigraphics, </w:t>
+              <w:t xml:space="preserve">CAD Tools- PTC </w:t>
+            </w:r>
+            <w:proofErr w:type="spellStart"/>
+            <w:r>
+              <w:rPr>
+                <w:rFonts w:ascii="Helvetica" w:hAnsi="Helvetica" w:cs="Helvetica"/>
+              </w:rPr>
+              <w:t>Creo</w:t>
+            </w:r>
+            <w:proofErr w:type="spellEnd"/>
+            <w:r>
+              <w:rPr>
+                <w:rFonts w:ascii="Helvetica" w:hAnsi="Helvetica" w:cs="Helvetica"/>
+              </w:rPr>
+              <w:t>, NX/</w:t>
+            </w:r>
+            <w:proofErr w:type="spellStart"/>
+            <w:r>
+              <w:rPr>
+                <w:rFonts w:ascii="Helvetica" w:hAnsi="Helvetica" w:cs="Helvetica"/>
+              </w:rPr>
+              <w:t>Unigraphics</w:t>
+            </w:r>
+            <w:proofErr w:type="spellEnd"/>
+            <w:r>
+              <w:rPr>
+                <w:rFonts w:ascii="Helvetica" w:hAnsi="Helvetica" w:cs="Helvetica"/>
+              </w:rPr>
+              <w:t xml:space="preserve">, </w:t>
             </w:r>
             <w:proofErr w:type="spellStart"/>
             <w:r>
@@ -835,6 +863,7 @@
             <w:showingPlcHdr/>
             <w15:appearance w15:val="hidden"/>
           </w:sdtPr>
+          <w:sdtEndPr/>
           <w:sdtContent>
             <w:tc>
               <w:tcPr>
@@ -1019,7 +1048,6 @@
               <w:rPr>
                 <w:rFonts w:ascii="Helvetica" w:hAnsi="Helvetica" w:cs="Helvetica"/>
               </w:rPr>
-              <w:lastRenderedPageBreak/>
               <w:t>Remove any 3F (Feel, Fit and Finish) issues.</w:t>
             </w:r>
           </w:p>
@@ -1150,7 +1178,6 @@
               <w:rPr>
                 <w:rFonts w:ascii="Helvetica" w:hAnsi="Helvetica" w:cs="Helvetica"/>
               </w:rPr>
-              <w:lastRenderedPageBreak/>
               <w:t>Projects</w:t>
             </w:r>
           </w:p>
@@ -1423,8 +1450,18 @@
                 <w:b w:val="0"/>
                 <w:bCs/>
               </w:rPr>
-              <w:t xml:space="preserve"> in Flask framework.</w:t>
+              <w:t xml:space="preserve"> in Flask framework</w:t>
             </w:r>
+            <w:r>
+              <w:rPr>
+                <w:rFonts w:ascii="Helvetica" w:hAnsi="Helvetica" w:cs="Helvetica"/>
+                <w:b w:val="0"/>
+                <w:bCs/>
+              </w:rPr>
+              <w:t xml:space="preserve"> using the MVC design pattern.</w:t>
+            </w:r>
+            <w:bookmarkStart w:id="0" w:name="_GoBack"/>
+            <w:bookmarkEnd w:id="0"/>
           </w:p>
           <w:p>
             <w:pPr>
@@ -1447,35 +1484,7 @@
                 <w:b w:val="0"/>
                 <w:bCs/>
               </w:rPr>
-              <w:t xml:space="preserve">Implemented </w:t>
-            </w:r>
-            <w:proofErr w:type="gramStart"/>
-            <w:r>
-              <w:rPr>
-                <w:rFonts w:ascii="Helvetica" w:hAnsi="Helvetica" w:cs="Helvetica"/>
-                <w:b w:val="0"/>
-                <w:bCs/>
-              </w:rPr>
-              <w:t>a</w:t>
-            </w:r>
-            <w:proofErr w:type="gramEnd"/>
-            <w:r>
-              <w:rPr>
-                <w:rFonts w:ascii="Helvetica" w:hAnsi="Helvetica" w:cs="Helvetica"/>
-                <w:b w:val="0"/>
-                <w:bCs/>
-              </w:rPr>
-              <w:t xml:space="preserve"> SQLite database to store user crede</w:t>
-            </w:r>
-            <w:bookmarkStart w:id="0" w:name="_GoBack"/>
-            <w:bookmarkEnd w:id="0"/>
-            <w:r>
-              <w:rPr>
-                <w:rFonts w:ascii="Helvetica" w:hAnsi="Helvetica" w:cs="Helvetica"/>
-                <w:b w:val="0"/>
-                <w:bCs/>
-              </w:rPr>
-              <w:t>ntials and portfolio information</w:t>
+              <w:t>Implemented a SQLite database to store user credentials and portfolio information</w:t>
             </w:r>
           </w:p>
           <w:p>
@@ -1717,7 +1726,6 @@
               <w:rPr>
                 <w:rFonts w:ascii="Helvetica" w:hAnsi="Helvetica" w:cs="Helvetica"/>
               </w:rPr>
-              <w:lastRenderedPageBreak/>
               <w:t>Created User Journey and mood map.</w:t>
             </w:r>
           </w:p>
@@ -2076,7 +2084,6 @@
               <w:rPr>
                 <w:rFonts w:ascii="Helvetica" w:hAnsi="Helvetica" w:cs="Helvetica"/>
               </w:rPr>
-              <w:lastRenderedPageBreak/>
               <w:t>Awards &amp; Certifications</w:t>
             </w:r>
           </w:p>
@@ -2235,21 +2242,12 @@
               </w:rPr>
             </w:pPr>
             <w:hyperlink r:id="rId15" w:history="1">
-              <w:proofErr w:type="gramStart"/>
               <w:r>
                 <w:rPr>
                   <w:rStyle w:val="Hyperlink"/>
                   <w:rFonts w:ascii="Helvetica" w:hAnsi="Helvetica" w:cs="Helvetica"/>
                 </w:rPr>
-                <w:t>aryankhera.studio</w:t>
-              </w:r>
-              <w:proofErr w:type="gramEnd"/>
-              <w:r>
-                <w:rPr>
-                  <w:rStyle w:val="Hyperlink"/>
-                  <w:rFonts w:ascii="Helvetica" w:hAnsi="Helvetica" w:cs="Helvetica"/>
-                </w:rPr>
-                <w:t>.design</w:t>
+                <w:t>aryankhera.studio.design</w:t>
               </w:r>
             </w:hyperlink>
           </w:p>
@@ -28322,7 +28320,7 @@
   <w:font w:name="Symbol">
     <w:panose1 w:val="05050102010706020507"/>
     <w:charset w:val="02"/>
-    <w:family w:val="roman"/>
+    <w:family w:val="decorative"/>
     <w:pitch w:val="variable"/>
     <w:sig w:usb0="00000000" w:usb1="10000000" w:usb2="00000000" w:usb3="00000000" w:csb0="80000000" w:csb1="00000000"/>
   </w:font>
@@ -28334,7 +28332,8 @@
     <w:sig w:usb0="E0002EFF" w:usb1="C000785B" w:usb2="00000009" w:usb3="00000000" w:csb0="000001FF" w:csb1="00000000"/>
   </w:font>
   <w:font w:name="Helvetica">
-    <w:panose1 w:val="020B0604020202020204"/>
+    <w:altName w:val="Sylfaen"/>
+    <w:panose1 w:val="020B0504020202020204"/>
     <w:charset w:val="00"/>
     <w:family w:val="swiss"/>
     <w:pitch w:val="variable"/>
@@ -28358,12 +28357,13 @@
   <w:font w:name="Wingdings">
     <w:panose1 w:val="05000000000000000000"/>
     <w:charset w:val="02"/>
-    <w:family w:val="auto"/>
+    <w:family w:val="decorative"/>
     <w:pitch w:val="variable"/>
     <w:sig w:usb0="00000000" w:usb1="10000000" w:usb2="00000000" w:usb3="00000000" w:csb0="80000000" w:csb1="00000000"/>
   </w:font>
   <w:font w:name="Century Gothic">
     <w:altName w:val="Century Gothic"/>
+    <w:panose1 w:val="020B0502020202020204"/>
     <w:charset w:val="00"/>
     <w:family w:val="swiss"/>
     <w:pitch w:val="variable"/>
@@ -28385,7 +28385,6 @@
     <w:sig w:usb0="E1002EFF" w:usb1="C000605B" w:usb2="00000029" w:usb3="00000000" w:csb0="000101FF" w:csb1="00000000"/>
   </w:font>
   <w:font w:name="Segoe UI">
-    <w:panose1 w:val="020B0502040204020203"/>
     <w:charset w:val="00"/>
     <w:family w:val="swiss"/>
     <w:pitch w:val="variable"/>
@@ -28403,14 +28402,14 @@
     <w:charset w:val="00"/>
     <w:family w:val="swiss"/>
     <w:pitch w:val="variable"/>
-    <w:sig w:usb0="E4002EFF" w:usb1="C000247B" w:usb2="00000009" w:usb3="00000000" w:csb0="000001FF" w:csb1="00000000"/>
+    <w:sig w:usb0="E00002FF" w:usb1="4000ACFF" w:usb2="00000001" w:usb3="00000000" w:csb0="0000019F" w:csb1="00000000"/>
   </w:font>
   <w:font w:name="Calibri Light">
     <w:panose1 w:val="020F0302020204030204"/>
     <w:charset w:val="00"/>
     <w:family w:val="swiss"/>
     <w:pitch w:val="variable"/>
-    <w:sig w:usb0="E4002EFF" w:usb1="C000247B" w:usb2="00000009" w:usb3="00000000" w:csb0="000001FF" w:csb1="00000000"/>
+    <w:sig w:usb0="A00002EF" w:usb1="4000207B" w:usb2="00000000" w:usb3="00000000" w:csb0="0000019F" w:csb1="00000000"/>
   </w:font>
 </w:fonts>
 </file>
@@ -28434,6 +28433,7 @@
     <w:rsid w:val="003A6820"/>
     <w:rsid w:val="003C32D6"/>
     <w:rsid w:val="00CE0D9F"/>
+    <w:rsid w:val="00D05E92"/>
     <w:rsid w:val="00E06835"/>
   </w:rsids>
   <m:mathPr>

</xml_diff>